<commit_message>
Updated formatting for tool selection report
</commit_message>
<xml_diff>
--- a/deliverables/G12_tool_selection_report.docx
+++ b/deliverables/G12_tool_selection_report.docx
@@ -19,6 +19,57 @@
           <w:szCs w:val="36"/>
         </w:rPr>
         <w:t>Tool Selection Report</w:t>
+      </w:r>
+      <w:r>
+        <w:rPr>
+          <w:rFonts w:ascii="Arial" w:hAnsi="Arial" w:cs="Arial"/>
+          <w:sz w:val="36"/>
+          <w:szCs w:val="36"/>
+        </w:rPr>
+        <w:t xml:space="preserve"> </w:t>
+      </w:r>
+    </w:p>
+    <w:p>
+      <w:pPr>
+        <w:pStyle w:val="Title"/>
+        <w:jc w:val="center"/>
+        <w:rPr>
+          <w:rFonts w:ascii="Arial" w:hAnsi="Arial" w:cs="Arial"/>
+          <w:sz w:val="32"/>
+          <w:szCs w:val="32"/>
+        </w:rPr>
+      </w:pPr>
+      <w:r>
+        <w:rPr>
+          <w:rFonts w:ascii="Arial" w:hAnsi="Arial" w:cs="Arial"/>
+          <w:sz w:val="36"/>
+          <w:szCs w:val="36"/>
+        </w:rPr>
+        <w:t xml:space="preserve"> </w:t>
+      </w:r>
+      <w:r>
+        <w:rPr>
+          <w:rFonts w:ascii="Arial" w:hAnsi="Arial" w:cs="Arial"/>
+          <w:sz w:val="32"/>
+          <w:szCs w:val="32"/>
+        </w:rPr>
+        <w:t xml:space="preserve">Charger Active Defense </w:t>
+      </w:r>
+      <w:r>
+        <w:rPr>
+          <w:rFonts w:ascii="Arial" w:hAnsi="Arial" w:cs="Arial"/>
+          <w:sz w:val="32"/>
+          <w:szCs w:val="32"/>
+        </w:rPr>
+        <w:t xml:space="preserve">– </w:t>
+      </w:r>
+      <w:r>
+        <w:rPr>
+          <w:rFonts w:ascii="Arial" w:hAnsi="Arial" w:cs="Arial"/>
+          <w:sz w:val="32"/>
+          <w:szCs w:val="32"/>
+        </w:rPr>
+        <w:t>G12</w:t>
       </w:r>
     </w:p>
     <w:p>
@@ -858,7 +909,6 @@
         <w:rPr>
           <w:rFonts w:ascii="Times New Roman" w:hAnsi="Times New Roman" w:cs="Times New Roman"/>
         </w:rPr>
-        <w:lastRenderedPageBreak/>
         <w:t>Table 2: Attack Tool Candidate Priority</w:t>
       </w:r>
     </w:p>
@@ -1497,6 +1547,7 @@
         <w:rPr>
           <w:rFonts w:ascii="Times New Roman" w:hAnsi="Times New Roman" w:cs="Times New Roman"/>
         </w:rPr>
+        <w:lastRenderedPageBreak/>
         <w:t>Additionally, Masscan can accept PCAP files as input, enabling scanning and enumeration. This feature allows us to use Masscan alongside other tools to generate fuzzed network traffic.</w:t>
       </w:r>
     </w:p>
@@ -1514,7 +1565,6 @@
           <w:b/>
           <w:bCs/>
         </w:rPr>
-        <w:lastRenderedPageBreak/>
         <w:t>Reaver</w:t>
       </w:r>
     </w:p>
@@ -1721,7 +1771,14 @@
         <w:rPr>
           <w:rFonts w:ascii="Times New Roman" w:hAnsi="Times New Roman" w:cs="Times New Roman"/>
         </w:rPr>
-        <w:t>. However, we decided to assign it the lowest priority due to Yersinia's outdated nature and the increased complexity of fuzz testing layer two-specific protocol stacks.</w:t>
+        <w:t xml:space="preserve">. However, we </w:t>
+      </w:r>
+      <w:r>
+        <w:rPr>
+          <w:rFonts w:ascii="Times New Roman" w:hAnsi="Times New Roman" w:cs="Times New Roman"/>
+        </w:rPr>
+        <w:lastRenderedPageBreak/>
+        <w:t>decided to assign it the lowest priority due to Yersinia's outdated nature and the increased complexity of fuzz testing layer two-specific protocol stacks.</w:t>
       </w:r>
     </w:p>
     <w:p>
@@ -1744,7 +1801,6 @@
           <w:sz w:val="30"/>
           <w:szCs w:val="30"/>
         </w:rPr>
-        <w:lastRenderedPageBreak/>
         <w:t>References</w:t>
       </w:r>
     </w:p>
@@ -1780,11 +1836,6 @@
           <w:rFonts w:ascii="Times New Roman" w:hAnsi="Times New Roman" w:cs="Times New Roman"/>
         </w:rPr>
         <w:tab/>
-      </w:r>
-      <w:r>
-        <w:rPr>
-          <w:rFonts w:ascii="Times New Roman" w:hAnsi="Times New Roman" w:cs="Times New Roman"/>
-        </w:rPr>
         <w:t>Kali, “Kali Tools | Kali Linux Tools,” </w:t>
       </w:r>
       <w:r>
@@ -1829,30 +1880,13 @@
         <w:rPr>
           <w:rFonts w:ascii="Times New Roman" w:hAnsi="Times New Roman" w:cs="Times New Roman"/>
         </w:rPr>
-        <w:t>[</w:t>
-      </w:r>
-      <w:r>
-        <w:rPr>
-          <w:rFonts w:ascii="Times New Roman" w:hAnsi="Times New Roman" w:cs="Times New Roman"/>
-        </w:rPr>
-        <w:t>2</w:t>
-      </w:r>
-      <w:r>
-        <w:rPr>
-          <w:rFonts w:ascii="Times New Roman" w:hAnsi="Times New Roman" w:cs="Times New Roman"/>
-        </w:rPr>
-        <w:t>]</w:t>
+        <w:t>[2]</w:t>
       </w:r>
       <w:r>
         <w:rPr>
           <w:rFonts w:ascii="Times New Roman" w:hAnsi="Times New Roman" w:cs="Times New Roman"/>
         </w:rPr>
         <w:tab/>
-      </w:r>
-      <w:r>
-        <w:rPr>
-          <w:rFonts w:ascii="Times New Roman" w:hAnsi="Times New Roman" w:cs="Times New Roman"/>
-        </w:rPr>
         <w:t>“Debian Security Tools Packaging Team / medusa · GitLab,” </w:t>
       </w:r>
       <w:r>
@@ -1906,30 +1940,13 @@
         <w:rPr>
           <w:rFonts w:ascii="Times New Roman" w:hAnsi="Times New Roman" w:cs="Times New Roman"/>
         </w:rPr>
-        <w:t>[</w:t>
-      </w:r>
-      <w:r>
-        <w:rPr>
-          <w:rFonts w:ascii="Times New Roman" w:hAnsi="Times New Roman" w:cs="Times New Roman"/>
-        </w:rPr>
-        <w:t>3</w:t>
-      </w:r>
-      <w:r>
-        <w:rPr>
-          <w:rFonts w:ascii="Times New Roman" w:hAnsi="Times New Roman" w:cs="Times New Roman"/>
-        </w:rPr>
-        <w:t>]</w:t>
+        <w:t>[3]</w:t>
       </w:r>
       <w:r>
         <w:rPr>
           <w:rFonts w:ascii="Times New Roman" w:hAnsi="Times New Roman" w:cs="Times New Roman"/>
         </w:rPr>
         <w:tab/>
-      </w:r>
-      <w:r>
-        <w:rPr>
-          <w:rFonts w:ascii="Times New Roman" w:hAnsi="Times New Roman" w:cs="Times New Roman"/>
-        </w:rPr>
         <w:t>R. D. Graham, “</w:t>
       </w:r>
       <w:proofErr w:type="spellStart"/>
@@ -2005,30 +2022,13 @@
         <w:rPr>
           <w:rFonts w:ascii="Times New Roman" w:hAnsi="Times New Roman" w:cs="Times New Roman"/>
         </w:rPr>
-        <w:t>[</w:t>
-      </w:r>
-      <w:r>
-        <w:rPr>
-          <w:rFonts w:ascii="Times New Roman" w:hAnsi="Times New Roman" w:cs="Times New Roman"/>
-        </w:rPr>
-        <w:t>4</w:t>
-      </w:r>
-      <w:r>
-        <w:rPr>
-          <w:rFonts w:ascii="Times New Roman" w:hAnsi="Times New Roman" w:cs="Times New Roman"/>
-        </w:rPr>
-        <w:t>]</w:t>
+        <w:t>[4]</w:t>
       </w:r>
       <w:r>
         <w:rPr>
           <w:rFonts w:ascii="Times New Roman" w:hAnsi="Times New Roman" w:cs="Times New Roman"/>
         </w:rPr>
         <w:tab/>
-      </w:r>
-      <w:r>
-        <w:rPr>
-          <w:rFonts w:ascii="Times New Roman" w:hAnsi="Times New Roman" w:cs="Times New Roman"/>
-        </w:rPr>
         <w:t>“Debian Security Tools Packaging Team / reaver · GitLab,” </w:t>
       </w:r>
       <w:r>
@@ -2067,30 +2067,13 @@
         <w:rPr>
           <w:rFonts w:ascii="Times New Roman" w:hAnsi="Times New Roman" w:cs="Times New Roman"/>
         </w:rPr>
-        <w:t>[</w:t>
-      </w:r>
-      <w:r>
-        <w:rPr>
-          <w:rFonts w:ascii="Times New Roman" w:hAnsi="Times New Roman" w:cs="Times New Roman"/>
-        </w:rPr>
-        <w:t>5</w:t>
-      </w:r>
-      <w:r>
-        <w:rPr>
-          <w:rFonts w:ascii="Times New Roman" w:hAnsi="Times New Roman" w:cs="Times New Roman"/>
-        </w:rPr>
-        <w:t>]</w:t>
+        <w:t>[5]</w:t>
       </w:r>
       <w:r>
         <w:rPr>
           <w:rFonts w:ascii="Times New Roman" w:hAnsi="Times New Roman" w:cs="Times New Roman"/>
         </w:rPr>
         <w:tab/>
-      </w:r>
-      <w:r>
-        <w:rPr>
-          <w:rFonts w:ascii="Times New Roman" w:hAnsi="Times New Roman" w:cs="Times New Roman"/>
-        </w:rPr>
         <w:t>“Debian / netdiscover · GitLab,” </w:t>
       </w:r>
       <w:r>
@@ -2144,30 +2127,13 @@
         <w:rPr>
           <w:rFonts w:ascii="Times New Roman" w:hAnsi="Times New Roman" w:cs="Times New Roman"/>
         </w:rPr>
-        <w:t>[</w:t>
-      </w:r>
-      <w:r>
-        <w:rPr>
-          <w:rFonts w:ascii="Times New Roman" w:hAnsi="Times New Roman" w:cs="Times New Roman"/>
-        </w:rPr>
-        <w:t>6</w:t>
-      </w:r>
-      <w:r>
-        <w:rPr>
-          <w:rFonts w:ascii="Times New Roman" w:hAnsi="Times New Roman" w:cs="Times New Roman"/>
-        </w:rPr>
-        <w:t>]</w:t>
+        <w:t>[6]</w:t>
       </w:r>
       <w:r>
         <w:rPr>
           <w:rFonts w:ascii="Times New Roman" w:hAnsi="Times New Roman" w:cs="Times New Roman"/>
         </w:rPr>
         <w:tab/>
-      </w:r>
-      <w:r>
-        <w:rPr>
-          <w:rFonts w:ascii="Times New Roman" w:hAnsi="Times New Roman" w:cs="Times New Roman"/>
-        </w:rPr>
         <w:t>Aircrack-ng, “Aircrack-ng,” </w:t>
       </w:r>
       <w:r>
@@ -2215,30 +2181,13 @@
         <w:rPr>
           <w:rFonts w:ascii="Times New Roman" w:hAnsi="Times New Roman" w:cs="Times New Roman"/>
         </w:rPr>
-        <w:t>[</w:t>
-      </w:r>
-      <w:r>
-        <w:rPr>
-          <w:rFonts w:ascii="Times New Roman" w:hAnsi="Times New Roman" w:cs="Times New Roman"/>
-        </w:rPr>
-        <w:t>7</w:t>
-      </w:r>
-      <w:r>
-        <w:rPr>
-          <w:rFonts w:ascii="Times New Roman" w:hAnsi="Times New Roman" w:cs="Times New Roman"/>
-        </w:rPr>
-        <w:t>]</w:t>
+        <w:t>[7]</w:t>
       </w:r>
       <w:r>
         <w:rPr>
           <w:rFonts w:ascii="Times New Roman" w:hAnsi="Times New Roman" w:cs="Times New Roman"/>
         </w:rPr>
         <w:tab/>
-      </w:r>
-      <w:r>
-        <w:rPr>
-          <w:rFonts w:ascii="Times New Roman" w:hAnsi="Times New Roman" w:cs="Times New Roman"/>
-        </w:rPr>
         <w:t>Aircrack-ng, “Aircrack-ng,” </w:t>
       </w:r>
       <w:r>
@@ -2301,19 +2250,7 @@
         <w:rPr>
           <w:rFonts w:ascii="Times New Roman" w:hAnsi="Times New Roman" w:cs="Times New Roman"/>
         </w:rPr>
-        <w:t>[</w:t>
-      </w:r>
-      <w:r>
-        <w:rPr>
-          <w:rFonts w:ascii="Times New Roman" w:hAnsi="Times New Roman" w:cs="Times New Roman"/>
-        </w:rPr>
-        <w:t>8</w:t>
-      </w:r>
-      <w:r>
-        <w:rPr>
-          <w:rFonts w:ascii="Times New Roman" w:hAnsi="Times New Roman" w:cs="Times New Roman"/>
-        </w:rPr>
-        <w:t>]</w:t>
+        <w:t>[8]</w:t>
       </w:r>
       <w:r>
         <w:rPr>
@@ -3015,6 +2952,7 @@
   <w:style w:type="character" w:default="1" w:styleId="DefaultParagraphFont">
     <w:name w:val="Default Paragraph Font"/>
     <w:uiPriority w:val="1"/>
+    <w:semiHidden/>
     <w:unhideWhenUsed/>
   </w:style>
   <w:style w:type="table" w:default="1" w:styleId="TableNormal">

</xml_diff>